<commit_message>
PV data frame recoded (Commit 3)
</commit_message>
<xml_diff>
--- a/Convicted as a juvenile is defined as a conviction between ages 10.docx
+++ b/Convicted as a juvenile is defined as a conviction between ages 10.docx
@@ -317,6 +317,279 @@
       <w:proofErr w:type="spellEnd"/>
       <w:r>
         <w:t xml:space="preserve"> of adult delinquency</w:t>
+      </w:r>
+    </w:p>
+    <w:p/>
+    <w:p>
+      <w:proofErr w:type="gramStart"/>
+      <w:r>
+        <w:t>predictor_variables_recode.dat$</w:t>
+      </w:r>
+      <w:proofErr w:type="gramEnd"/>
+      <w:r>
+        <w:t>discipline_father_8y &lt;- recode(predictor_variables_recode.dat$discipline_father_8y, "0=NA; 2=3; 3=2; 4=2; 5=3; 6=NA")</w:t>
+      </w:r>
+    </w:p>
+    <w:p>
+      <w:proofErr w:type="gramStart"/>
+      <w:r>
+        <w:t>predictor_variables_recode.dat$</w:t>
+      </w:r>
+      <w:proofErr w:type="gramEnd"/>
+      <w:r>
+        <w:t>discipline_mother_8y &lt;- recode(predictor_variables_recode.dat$discipline_mother_8y, "0=NA; 2=3; 3=2; 4=2; 5=3; 6=NA")</w:t>
+      </w:r>
+    </w:p>
+    <w:p>
+      <w:proofErr w:type="gramStart"/>
+      <w:r>
+        <w:t>predictor_variables_recode.dat$</w:t>
+      </w:r>
+      <w:proofErr w:type="gramEnd"/>
+      <w:r>
+        <w:t>discipline_quality_father_8y &lt;- recode(predictor_variables_recode.dat$discipline_quality_father_8y, "0=NA; 4=2; 5=NA") predictor_variables_recode.dat$discipline_quality_mother_8y &lt;- recode(predictor_variables_recode.dat$discipline_quality_mother_8y, "0=NA; 4=2; 5=NA")</w:t>
+      </w:r>
+    </w:p>
+    <w:p>
+      <w:proofErr w:type="gramStart"/>
+      <w:r>
+        <w:t>predictor_variables_recode.dat$</w:t>
+      </w:r>
+      <w:proofErr w:type="gramEnd"/>
+      <w:r>
+        <w:t>father_interest_8y &lt;- recode(predictor_variables_recode.dat$father_interest_8y, "0=NA; 3=NA")</w:t>
+      </w:r>
+    </w:p>
+    <w:p>
+      <w:proofErr w:type="gramStart"/>
+      <w:r>
+        <w:t>predictor_variables_recode.dat$</w:t>
+      </w:r>
+      <w:proofErr w:type="gramEnd"/>
+      <w:r>
+        <w:t>maternal_attitude_8y &lt;- recode(predictor_variables_recode.dat$maternal_attitude_8y, "0=NA; 3=2; 4:6=3; 7=NA")</w:t>
+      </w:r>
+    </w:p>
+    <w:p>
+      <w:proofErr w:type="gramStart"/>
+      <w:r>
+        <w:lastRenderedPageBreak/>
+        <w:t>predictor_variables_recode.dat$</w:t>
+      </w:r>
+      <w:proofErr w:type="gramEnd"/>
+      <w:r>
+        <w:t>paternal_attitude_8y &lt;- recode(predictor_variables_recode.dat$paternal_attitude_8y, "0=NA; 4=2; 5:6=NA")</w:t>
+      </w:r>
+    </w:p>
+    <w:p>
+      <w:proofErr w:type="gramStart"/>
+      <w:r>
+        <w:t>predictor_variables_recode.dat$</w:t>
+      </w:r>
+      <w:proofErr w:type="gramEnd"/>
+      <w:r>
+        <w:t>neglected_8y &lt;- recode(predictor_variables_recode.dat$neglected_8y, "0=NA")</w:t>
+      </w:r>
+    </w:p>
+    <w:p>
+      <w:proofErr w:type="gramStart"/>
+      <w:r>
+        <w:t>predictor_variables_recode.dat$</w:t>
+      </w:r>
+      <w:proofErr w:type="gramEnd"/>
+      <w:r>
+        <w:t>parent_praise_8y &lt;- recode(predictor_variables_recode.dat$parent_praise_8y, "0=NA")</w:t>
+      </w:r>
+    </w:p>
+    <w:p>
+      <w:proofErr w:type="gramStart"/>
+      <w:r>
+        <w:t>predictor_variables_recode.dat$</w:t>
+      </w:r>
+      <w:proofErr w:type="gramEnd"/>
+      <w:r>
+        <w:t>parent_rules_8y &lt;-recode(predictor_variables_recode.dat$parent_rules_8y, "0=NA")</w:t>
+      </w:r>
+    </w:p>
+    <w:p>
+      <w:proofErr w:type="gramStart"/>
+      <w:r>
+        <w:t>predictor_variables_recode.dat$</w:t>
+      </w:r>
+      <w:proofErr w:type="gramEnd"/>
+      <w:r>
+        <w:t>permanent_sep_parent_8y &lt;- recode(predictor_variables_recode.dat$permanent_sep_parent_8y, "3=2")</w:t>
+      </w:r>
+    </w:p>
+    <w:p>
+      <w:proofErr w:type="gramStart"/>
+      <w:r>
+        <w:t>predictor_variables_recode.dat$</w:t>
+      </w:r>
+      <w:proofErr w:type="gramEnd"/>
+      <w:r>
+        <w:t>over1mo_sep_father_under5y &lt;- recode(predictor_variables_recode.dat$over1mo_sep_father_under5y, "3=2")</w:t>
+      </w:r>
+    </w:p>
+    <w:p>
+      <w:proofErr w:type="gramStart"/>
+      <w:r>
+        <w:t>predictor_variables_recode.dat$</w:t>
+      </w:r>
+      <w:proofErr w:type="gramEnd"/>
+      <w:r>
+        <w:t>over1mo_sep_mother_under5y &lt;- recode(predictor_variables_recode.dat$over1mo_sep_mother_under5y, "3=2")</w:t>
+      </w:r>
+    </w:p>
+    <w:p>
+      <w:proofErr w:type="gramStart"/>
+      <w:r>
+        <w:t>predictor_variables_recode.dat$</w:t>
+      </w:r>
+      <w:proofErr w:type="gramEnd"/>
+      <w:r>
+        <w:t>over1mo_sep_parent_under5y &lt;- recode(predictor_variables_recode.dat$over1mo_sep_parent_under5y, "3=2")</w:t>
+      </w:r>
+    </w:p>
+    <w:p>
+      <w:proofErr w:type="gramStart"/>
+      <w:r>
+        <w:t>predictor_variables_recode.dat$</w:t>
+      </w:r>
+      <w:proofErr w:type="gramEnd"/>
+      <w:r>
+        <w:t>over1mo_sep_father_under10y &lt;- recode(predictor_variables_recode.dat$over1mo_sep_father_under10y, "3=2")</w:t>
+      </w:r>
+    </w:p>
+    <w:p>
+      <w:proofErr w:type="gramStart"/>
+      <w:r>
+        <w:t>predictor_variables_recode.dat$</w:t>
+      </w:r>
+      <w:proofErr w:type="gramEnd"/>
+      <w:r>
+        <w:t>over1mo_sep_mother_under10y &lt;- recode(predictor_variables_recode.dat$over1mo_sep_mother_under10y, "3=2")</w:t>
+      </w:r>
+    </w:p>
+    <w:p>
+      <w:proofErr w:type="gramStart"/>
+      <w:r>
+        <w:t>predictor_variables_recode.dat$</w:t>
+      </w:r>
+      <w:proofErr w:type="gramEnd"/>
+      <w:r>
+        <w:t>over1mo_sep_parent_under10y &lt;- recode(predictor_variables_recode.dat$over1mo_sep_parent_under10y, "3=2")</w:t>
+      </w:r>
+    </w:p>
+    <w:p>
+      <w:proofErr w:type="gramStart"/>
+      <w:r>
+        <w:t>predictor_variables_recode.dat$</w:t>
+      </w:r>
+      <w:proofErr w:type="gramEnd"/>
+      <w:r>
+        <w:t>temp_sep_father_under5y &lt;- recode(predictor_variables_recode.dat$temp_sep_father_under5y, "3=2")</w:t>
+      </w:r>
+    </w:p>
+    <w:p>
+      <w:proofErr w:type="gramStart"/>
+      <w:r>
+        <w:t>predictor_variables_recode.dat$</w:t>
+      </w:r>
+      <w:proofErr w:type="gramEnd"/>
+      <w:r>
+        <w:t>temp_sep_mother_under5y &lt;- recode(predictor_variables_recode.dat$temp_sep_mother_under5y, "3=2")</w:t>
+      </w:r>
+    </w:p>
+    <w:p>
+      <w:proofErr w:type="gramStart"/>
+      <w:r>
+        <w:t>predictor_variables_recode.dat$</w:t>
+      </w:r>
+      <w:proofErr w:type="gramEnd"/>
+      <w:r>
+        <w:t>temp_sep_parent_under5y &lt;-recode(predictor_variables_recode.dat$temp_sep_parent_under5y, "3=2")</w:t>
+      </w:r>
+    </w:p>
+    <w:p>
+      <w:proofErr w:type="gramStart"/>
+      <w:r>
+        <w:t>predictor_variables_recode.dat$</w:t>
+      </w:r>
+      <w:proofErr w:type="gramEnd"/>
+      <w:r>
+        <w:t>temp_sep_father_under10y &lt;- recode(predictor_variables_recode.dat$temp_sep_father_under10y, "3=2")</w:t>
+      </w:r>
+    </w:p>
+    <w:p>
+      <w:proofErr w:type="gramStart"/>
+      <w:r>
+        <w:t>predictor_variables_recode.dat$</w:t>
+      </w:r>
+      <w:proofErr w:type="gramEnd"/>
+      <w:r>
+        <w:t>temp_sep_mother_under10y &lt;- recode(predictor_variables_recode.dat$temp_sep_mother_under10y, "3=2")</w:t>
+      </w:r>
+    </w:p>
+    <w:p>
+      <w:proofErr w:type="gramStart"/>
+      <w:r>
+        <w:t>predictor_variables_recode.dat$</w:t>
+      </w:r>
+      <w:proofErr w:type="gramEnd"/>
+      <w:r>
+        <w:t>temp_sep_parent_under10y &lt;- recode(predictor_variables_recode.dat$temp_sep_parent_under10y, "3=2")</w:t>
+      </w:r>
+    </w:p>
+    <w:p>
+      <w:proofErr w:type="gramStart"/>
+      <w:r>
+        <w:lastRenderedPageBreak/>
+        <w:t>predictor_variables_recode.dat$</w:t>
+      </w:r>
+      <w:proofErr w:type="gramEnd"/>
+      <w:r>
+        <w:t>parent_vigilance_8y &lt;- recode(predictor_variables_recode.dat$parent_vigilance_8y, "0=NA")</w:t>
+      </w:r>
+    </w:p>
+    <w:p/>
+    <w:p/>
+    <w:p>
+      <w:r>
+        <w:t>= v159,</w:t>
+      </w:r>
+    </w:p>
+    <w:p>
+      <w:r>
+        <w:t xml:space="preserve">                             attitude_father_score_8y = v178, attitude_mother_score_8y = v179, pas_authoritarianism_parents_10y = v180, maternal_attitude_10y = v227, paternal_attitude_10y = v248, pas_authoritarianism_father_10y = v249, pas_authoritarianism_mother_10y = v250</w:t>
+      </w:r>
+      <w:proofErr w:type="gramStart"/>
+      <w:r>
+        <w:t>,pas</w:t>
+      </w:r>
+      <w:proofErr w:type="gramEnd"/>
+      <w:r>
+        <w:t>_underconcerned_mother_10y = v251, supervision_parents_score_8y = v274,</w:t>
+      </w:r>
+    </w:p>
+    <w:p>
+      <w:r>
+        <w:t xml:space="preserve">                             parent_approval_12y = v416, permanent_sep_parent_12y = v425,</w:t>
+      </w:r>
+    </w:p>
+    <w:p>
+      <w:r>
+        <w:t xml:space="preserve">                             live_parents_home_16y = v495,</w:t>
+      </w:r>
+    </w:p>
+    <w:p>
+      <w:r>
+        <w:t xml:space="preserve">                             parents_alive_18y = v626, live_parentsorfoster_home_16y = v627, want_live_parents_home_18y = v628, agreement_mother_18y = v629, agreement_father_18y = v630, harmony_parents_score_18y = v791,</w:t>
+      </w:r>
+    </w:p>
+    <w:p>
+      <w:r>
+        <w:t xml:space="preserve">                             age_left_home_21y = v814</w:t>
       </w:r>
       <w:bookmarkStart w:id="0" w:name="_GoBack"/>
       <w:bookmarkEnd w:id="0"/>

</xml_diff>